<commit_message>
Updated Validazione Coda Use Case
</commit_message>
<xml_diff>
--- a/Documenti/Use Case/Validazione Prenotazione.docx
+++ b/Documenti/Use Case/Validazione Prenotazione.docx
@@ -236,23 +236,13 @@
                 <w:iCs/>
               </w:rPr>
             </w:pPr>
-            <w:proofErr w:type="spellStart"/>
-            <w:r>
-              <w:rPr>
-                <w:bCs/>
-                <w:i/>
-                <w:iCs/>
-              </w:rPr>
-              <w:t>Vers</w:t>
-            </w:r>
-            <w:proofErr w:type="spellEnd"/>
-            <w:r>
-              <w:rPr>
-                <w:bCs/>
-                <w:i/>
-                <w:iCs/>
-              </w:rPr>
-              <w:t>.</w:t>
+            <w:r>
+              <w:rPr>
+                <w:bCs/>
+                <w:i/>
+                <w:iCs/>
+              </w:rPr>
+              <w:t>Vers.</w:t>
             </w:r>
           </w:p>
         </w:tc>
@@ -526,17 +516,8 @@
                 <w:b/>
                 <w:bCs/>
               </w:rPr>
-              <w:t xml:space="preserve">Entry </w:t>
-            </w:r>
-            <w:proofErr w:type="spellStart"/>
-            <w:r>
-              <w:rPr>
-                <w:b/>
-                <w:bCs/>
-              </w:rPr>
-              <w:t>Condition</w:t>
-            </w:r>
-            <w:proofErr w:type="spellEnd"/>
+              <w:t>Entry Condition</w:t>
+            </w:r>
           </w:p>
         </w:tc>
         <w:tc>
@@ -573,17 +554,8 @@
                 <w:b/>
                 <w:bCs/>
               </w:rPr>
-              <w:t xml:space="preserve">Exit </w:t>
-            </w:r>
-            <w:proofErr w:type="spellStart"/>
-            <w:r>
-              <w:rPr>
-                <w:b/>
-                <w:bCs/>
-              </w:rPr>
-              <w:t>condition</w:t>
-            </w:r>
-            <w:proofErr w:type="spellEnd"/>
+              <w:t>Exit condition</w:t>
+            </w:r>
           </w:p>
           <w:p>
             <w:r>
@@ -625,27 +597,13 @@
                 <w:b/>
                 <w:bCs/>
               </w:rPr>
-              <w:t xml:space="preserve">Exit </w:t>
-            </w:r>
-            <w:proofErr w:type="spellStart"/>
-            <w:r>
-              <w:rPr>
-                <w:b/>
-                <w:bCs/>
-              </w:rPr>
-              <w:t>condition</w:t>
-            </w:r>
-            <w:proofErr w:type="spellEnd"/>
-          </w:p>
-          <w:p>
-            <w:r>
-              <w:t xml:space="preserve">                       On </w:t>
-            </w:r>
-            <w:proofErr w:type="spellStart"/>
-            <w:r>
-              <w:t>failure</w:t>
-            </w:r>
-            <w:proofErr w:type="spellEnd"/>
+              <w:t>Exit condition</w:t>
+            </w:r>
+          </w:p>
+          <w:p>
+            <w:r>
+              <w:t xml:space="preserve">                       On failure</w:t>
+            </w:r>
           </w:p>
         </w:tc>
         <w:tc>
@@ -676,17 +634,8 @@
                 <w:b/>
                 <w:bCs/>
               </w:rPr>
-              <w:t xml:space="preserve">Rilevanza/User </w:t>
-            </w:r>
-            <w:proofErr w:type="spellStart"/>
-            <w:r>
-              <w:rPr>
-                <w:b/>
-                <w:bCs/>
-              </w:rPr>
-              <w:t>Priority</w:t>
-            </w:r>
-            <w:proofErr w:type="spellEnd"/>
+              <w:t>Rilevanza/User Priority</w:t>
+            </w:r>
           </w:p>
         </w:tc>
         <w:tc>
@@ -792,23 +741,13 @@
                 <w:bCs/>
               </w:rPr>
             </w:pPr>
-            <w:proofErr w:type="spellStart"/>
             <w:r>
               <w:rPr>
                 <w:rFonts w:eastAsia="Calibri"/>
                 <w:b/>
                 <w:bCs/>
               </w:rPr>
-              <w:t>Generalization</w:t>
-            </w:r>
-            <w:proofErr w:type="spellEnd"/>
-            <w:r>
-              <w:rPr>
-                <w:rFonts w:eastAsia="Calibri"/>
-                <w:b/>
-                <w:bCs/>
-              </w:rPr>
-              <w:t xml:space="preserve"> of</w:t>
+              <w:t>Generalization of</w:t>
             </w:r>
           </w:p>
         </w:tc>
@@ -921,20 +860,24 @@
           <w:p>
             <w:pPr>
               <w:ind w:left="34"/>
+              <w:rPr>
+                <w:u w:val="single"/>
+              </w:rPr>
             </w:pPr>
             <w:r>
               <w:t xml:space="preserve">Il sistema individua l’utente dal suo codice fiscale e controlla se ha una prenotazione quel giorno, in caso sia così lo aggiunge alla coda di presenza </w:t>
             </w:r>
             <w:r>
-              <w:t xml:space="preserve">e gli comunica che </w:t>
-            </w:r>
-            <w:proofErr w:type="spellStart"/>
-            <w:r>
-              <w:t>verra</w:t>
-            </w:r>
-            <w:proofErr w:type="spellEnd"/>
-            <w:r>
-              <w:t xml:space="preserve"> segnalato a display il suo turno</w:t>
+              <w:t>e gli</w:t>
+            </w:r>
+            <w:r>
+              <w:t>elo</w:t>
+            </w:r>
+            <w:r>
+              <w:t xml:space="preserve"> comunica </w:t>
+            </w:r>
+            <w:r>
+              <w:t>tramite display</w:t>
             </w:r>
           </w:p>
         </w:tc>
@@ -992,13 +935,8 @@
               <w:t xml:space="preserve">I Scenario/Flusso di eventi Alternativo: </w:t>
             </w:r>
             <w:r>
-              <w:t>Misure anti-</w:t>
-            </w:r>
-            <w:proofErr w:type="spellStart"/>
-            <w:r>
-              <w:t>covid</w:t>
-            </w:r>
-            <w:proofErr w:type="spellEnd"/>
+              <w:t>Misure anti-covid</w:t>
+            </w:r>
           </w:p>
         </w:tc>
       </w:tr>
@@ -1052,13 +990,8 @@
           </w:tcPr>
           <w:p>
             <w:r>
-              <w:t xml:space="preserve">Il sistema, dopo aver individuato l’utente, controlla sia il giorno sia l’ora della prenotazione. Se essa è entro un intervallo di mezz’ora prima dell’ora corrente allora l’utente viene piazzato in coda, altrimenti viene mostrato un messaggio a video che invita l’utente a ritornare più tardi per rispettare le politiche di distanziamento sociale dovute al </w:t>
-            </w:r>
-            <w:proofErr w:type="spellStart"/>
-            <w:r>
-              <w:t>Covid</w:t>
-            </w:r>
-            <w:proofErr w:type="spellEnd"/>
+              <w:t>Il sistema, dopo aver individuato l’utente, controlla sia il giorno sia l’ora della prenotazione. Se essa è entro un intervallo di mezz’ora prima dell’ora corrente allora l’utente viene piazzato in coda, altrimenti viene mostrato un messaggio a video che invita l’utente a ritornare più tardi per rispettare le politiche di distanziamento sociale dovute al Covid</w:t>
+            </w:r>
           </w:p>
         </w:tc>
       </w:tr>
@@ -1070,21 +1003,12 @@
             <w:shd w:val="clear" w:color="auto" w:fill="002060"/>
           </w:tcPr>
           <w:p>
-            <w:proofErr w:type="gramStart"/>
-            <w:r>
-              <w:rPr>
-                <w:b/>
-                <w:bCs/>
-              </w:rPr>
-              <w:t>II</w:t>
-            </w:r>
-            <w:proofErr w:type="gramEnd"/>
-            <w:r>
-              <w:rPr>
-                <w:b/>
-                <w:bCs/>
-              </w:rPr>
-              <w:t xml:space="preserve"> Scenario/Flusso di eventi Alternativo: </w:t>
+            <w:r>
+              <w:rPr>
+                <w:b/>
+                <w:bCs/>
+              </w:rPr>
+              <w:t xml:space="preserve">II Scenario/Flusso di eventi Alternativo: </w:t>
             </w:r>
             <w:r>
               <w:t>Prenotazione in un altro giorno</w:t>
@@ -1454,7 +1378,7 @@
     <w:lsdException w:name="Table Web 2" w:semiHidden="1" w:unhideWhenUsed="1"/>
     <w:lsdException w:name="Table Web 3" w:semiHidden="1" w:unhideWhenUsed="1"/>
     <w:lsdException w:name="Balloon Text" w:semiHidden="1" w:unhideWhenUsed="1"/>
-    <w:lsdException w:name="Table Grid" w:semiHidden="1" w:uiPriority="59" w:unhideWhenUsed="1"/>
+    <w:lsdException w:name="Table Grid" w:uiPriority="59"/>
     <w:lsdException w:name="Table Theme" w:semiHidden="1" w:unhideWhenUsed="1"/>
     <w:lsdException w:name="Placeholder Text" w:semiHidden="1"/>
     <w:lsdException w:name="No Spacing" w:uiPriority="1" w:qFormat="1"/>

</xml_diff>

<commit_message>
Revert "Updated Validazione Coda Use Case"
This reverts commit 000ea769cf0230e982fe5bdd00d78e9c6122da71.
</commit_message>
<xml_diff>
--- a/Documenti/Use Case/Validazione Prenotazione.docx
+++ b/Documenti/Use Case/Validazione Prenotazione.docx
@@ -236,13 +236,23 @@
                 <w:iCs/>
               </w:rPr>
             </w:pPr>
-            <w:r>
-              <w:rPr>
-                <w:bCs/>
-                <w:i/>
-                <w:iCs/>
-              </w:rPr>
-              <w:t>Vers.</w:t>
+            <w:proofErr w:type="spellStart"/>
+            <w:r>
+              <w:rPr>
+                <w:bCs/>
+                <w:i/>
+                <w:iCs/>
+              </w:rPr>
+              <w:t>Vers</w:t>
+            </w:r>
+            <w:proofErr w:type="spellEnd"/>
+            <w:r>
+              <w:rPr>
+                <w:bCs/>
+                <w:i/>
+                <w:iCs/>
+              </w:rPr>
+              <w:t>.</w:t>
             </w:r>
           </w:p>
         </w:tc>
@@ -516,8 +526,17 @@
                 <w:b/>
                 <w:bCs/>
               </w:rPr>
-              <w:t>Entry Condition</w:t>
-            </w:r>
+              <w:t xml:space="preserve">Entry </w:t>
+            </w:r>
+            <w:proofErr w:type="spellStart"/>
+            <w:r>
+              <w:rPr>
+                <w:b/>
+                <w:bCs/>
+              </w:rPr>
+              <w:t>Condition</w:t>
+            </w:r>
+            <w:proofErr w:type="spellEnd"/>
           </w:p>
         </w:tc>
         <w:tc>
@@ -554,8 +573,17 @@
                 <w:b/>
                 <w:bCs/>
               </w:rPr>
-              <w:t>Exit condition</w:t>
-            </w:r>
+              <w:t xml:space="preserve">Exit </w:t>
+            </w:r>
+            <w:proofErr w:type="spellStart"/>
+            <w:r>
+              <w:rPr>
+                <w:b/>
+                <w:bCs/>
+              </w:rPr>
+              <w:t>condition</w:t>
+            </w:r>
+            <w:proofErr w:type="spellEnd"/>
           </w:p>
           <w:p>
             <w:r>
@@ -597,13 +625,27 @@
                 <w:b/>
                 <w:bCs/>
               </w:rPr>
-              <w:t>Exit condition</w:t>
-            </w:r>
-          </w:p>
-          <w:p>
-            <w:r>
-              <w:t xml:space="preserve">                       On failure</w:t>
-            </w:r>
+              <w:t xml:space="preserve">Exit </w:t>
+            </w:r>
+            <w:proofErr w:type="spellStart"/>
+            <w:r>
+              <w:rPr>
+                <w:b/>
+                <w:bCs/>
+              </w:rPr>
+              <w:t>condition</w:t>
+            </w:r>
+            <w:proofErr w:type="spellEnd"/>
+          </w:p>
+          <w:p>
+            <w:r>
+              <w:t xml:space="preserve">                       On </w:t>
+            </w:r>
+            <w:proofErr w:type="spellStart"/>
+            <w:r>
+              <w:t>failure</w:t>
+            </w:r>
+            <w:proofErr w:type="spellEnd"/>
           </w:p>
         </w:tc>
         <w:tc>
@@ -634,8 +676,17 @@
                 <w:b/>
                 <w:bCs/>
               </w:rPr>
-              <w:t>Rilevanza/User Priority</w:t>
-            </w:r>
+              <w:t xml:space="preserve">Rilevanza/User </w:t>
+            </w:r>
+            <w:proofErr w:type="spellStart"/>
+            <w:r>
+              <w:rPr>
+                <w:b/>
+                <w:bCs/>
+              </w:rPr>
+              <w:t>Priority</w:t>
+            </w:r>
+            <w:proofErr w:type="spellEnd"/>
           </w:p>
         </w:tc>
         <w:tc>
@@ -741,13 +792,23 @@
                 <w:bCs/>
               </w:rPr>
             </w:pPr>
+            <w:proofErr w:type="spellStart"/>
             <w:r>
               <w:rPr>
                 <w:rFonts w:eastAsia="Calibri"/>
                 <w:b/>
                 <w:bCs/>
               </w:rPr>
-              <w:t>Generalization of</w:t>
+              <w:t>Generalization</w:t>
+            </w:r>
+            <w:proofErr w:type="spellEnd"/>
+            <w:r>
+              <w:rPr>
+                <w:rFonts w:eastAsia="Calibri"/>
+                <w:b/>
+                <w:bCs/>
+              </w:rPr>
+              <w:t xml:space="preserve"> of</w:t>
             </w:r>
           </w:p>
         </w:tc>
@@ -860,24 +921,20 @@
           <w:p>
             <w:pPr>
               <w:ind w:left="34"/>
-              <w:rPr>
-                <w:u w:val="single"/>
-              </w:rPr>
             </w:pPr>
             <w:r>
               <w:t xml:space="preserve">Il sistema individua l’utente dal suo codice fiscale e controlla se ha una prenotazione quel giorno, in caso sia così lo aggiunge alla coda di presenza </w:t>
             </w:r>
             <w:r>
-              <w:t>e gli</w:t>
-            </w:r>
-            <w:r>
-              <w:t>elo</w:t>
-            </w:r>
-            <w:r>
-              <w:t xml:space="preserve"> comunica </w:t>
-            </w:r>
-            <w:r>
-              <w:t>tramite display</w:t>
+              <w:t xml:space="preserve">e gli comunica che </w:t>
+            </w:r>
+            <w:proofErr w:type="spellStart"/>
+            <w:r>
+              <w:t>verra</w:t>
+            </w:r>
+            <w:proofErr w:type="spellEnd"/>
+            <w:r>
+              <w:t xml:space="preserve"> segnalato a display il suo turno</w:t>
             </w:r>
           </w:p>
         </w:tc>
@@ -935,8 +992,13 @@
               <w:t xml:space="preserve">I Scenario/Flusso di eventi Alternativo: </w:t>
             </w:r>
             <w:r>
-              <w:t>Misure anti-covid</w:t>
-            </w:r>
+              <w:t>Misure anti-</w:t>
+            </w:r>
+            <w:proofErr w:type="spellStart"/>
+            <w:r>
+              <w:t>covid</w:t>
+            </w:r>
+            <w:proofErr w:type="spellEnd"/>
           </w:p>
         </w:tc>
       </w:tr>
@@ -990,8 +1052,13 @@
           </w:tcPr>
           <w:p>
             <w:r>
-              <w:t>Il sistema, dopo aver individuato l’utente, controlla sia il giorno sia l’ora della prenotazione. Se essa è entro un intervallo di mezz’ora prima dell’ora corrente allora l’utente viene piazzato in coda, altrimenti viene mostrato un messaggio a video che invita l’utente a ritornare più tardi per rispettare le politiche di distanziamento sociale dovute al Covid</w:t>
-            </w:r>
+              <w:t xml:space="preserve">Il sistema, dopo aver individuato l’utente, controlla sia il giorno sia l’ora della prenotazione. Se essa è entro un intervallo di mezz’ora prima dell’ora corrente allora l’utente viene piazzato in coda, altrimenti viene mostrato un messaggio a video che invita l’utente a ritornare più tardi per rispettare le politiche di distanziamento sociale dovute al </w:t>
+            </w:r>
+            <w:proofErr w:type="spellStart"/>
+            <w:r>
+              <w:t>Covid</w:t>
+            </w:r>
+            <w:proofErr w:type="spellEnd"/>
           </w:p>
         </w:tc>
       </w:tr>
@@ -1003,12 +1070,21 @@
             <w:shd w:val="clear" w:color="auto" w:fill="002060"/>
           </w:tcPr>
           <w:p>
-            <w:r>
-              <w:rPr>
-                <w:b/>
-                <w:bCs/>
-              </w:rPr>
-              <w:t xml:space="preserve">II Scenario/Flusso di eventi Alternativo: </w:t>
+            <w:proofErr w:type="gramStart"/>
+            <w:r>
+              <w:rPr>
+                <w:b/>
+                <w:bCs/>
+              </w:rPr>
+              <w:t>II</w:t>
+            </w:r>
+            <w:proofErr w:type="gramEnd"/>
+            <w:r>
+              <w:rPr>
+                <w:b/>
+                <w:bCs/>
+              </w:rPr>
+              <w:t xml:space="preserve"> Scenario/Flusso di eventi Alternativo: </w:t>
             </w:r>
             <w:r>
               <w:t>Prenotazione in un altro giorno</w:t>
@@ -1378,7 +1454,7 @@
     <w:lsdException w:name="Table Web 2" w:semiHidden="1" w:unhideWhenUsed="1"/>
     <w:lsdException w:name="Table Web 3" w:semiHidden="1" w:unhideWhenUsed="1"/>
     <w:lsdException w:name="Balloon Text" w:semiHidden="1" w:unhideWhenUsed="1"/>
-    <w:lsdException w:name="Table Grid" w:uiPriority="59"/>
+    <w:lsdException w:name="Table Grid" w:semiHidden="1" w:uiPriority="59" w:unhideWhenUsed="1"/>
     <w:lsdException w:name="Table Theme" w:semiHidden="1" w:unhideWhenUsed="1"/>
     <w:lsdException w:name="Placeholder Text" w:semiHidden="1"/>
     <w:lsdException w:name="No Spacing" w:uiPriority="1" w:qFormat="1"/>

</xml_diff>

<commit_message>
Revert "Revert "Updated Validazione Coda Use Case""
This reverts commit c9bd487aa5acadce5202bde1a7573f1a30242a7d.
</commit_message>
<xml_diff>
--- a/Documenti/Use Case/Validazione Prenotazione.docx
+++ b/Documenti/Use Case/Validazione Prenotazione.docx
@@ -236,23 +236,13 @@
                 <w:iCs/>
               </w:rPr>
             </w:pPr>
-            <w:proofErr w:type="spellStart"/>
-            <w:r>
-              <w:rPr>
-                <w:bCs/>
-                <w:i/>
-                <w:iCs/>
-              </w:rPr>
-              <w:t>Vers</w:t>
-            </w:r>
-            <w:proofErr w:type="spellEnd"/>
-            <w:r>
-              <w:rPr>
-                <w:bCs/>
-                <w:i/>
-                <w:iCs/>
-              </w:rPr>
-              <w:t>.</w:t>
+            <w:r>
+              <w:rPr>
+                <w:bCs/>
+                <w:i/>
+                <w:iCs/>
+              </w:rPr>
+              <w:t>Vers.</w:t>
             </w:r>
           </w:p>
         </w:tc>
@@ -526,17 +516,8 @@
                 <w:b/>
                 <w:bCs/>
               </w:rPr>
-              <w:t xml:space="preserve">Entry </w:t>
-            </w:r>
-            <w:proofErr w:type="spellStart"/>
-            <w:r>
-              <w:rPr>
-                <w:b/>
-                <w:bCs/>
-              </w:rPr>
-              <w:t>Condition</w:t>
-            </w:r>
-            <w:proofErr w:type="spellEnd"/>
+              <w:t>Entry Condition</w:t>
+            </w:r>
           </w:p>
         </w:tc>
         <w:tc>
@@ -573,17 +554,8 @@
                 <w:b/>
                 <w:bCs/>
               </w:rPr>
-              <w:t xml:space="preserve">Exit </w:t>
-            </w:r>
-            <w:proofErr w:type="spellStart"/>
-            <w:r>
-              <w:rPr>
-                <w:b/>
-                <w:bCs/>
-              </w:rPr>
-              <w:t>condition</w:t>
-            </w:r>
-            <w:proofErr w:type="spellEnd"/>
+              <w:t>Exit condition</w:t>
+            </w:r>
           </w:p>
           <w:p>
             <w:r>
@@ -625,27 +597,13 @@
                 <w:b/>
                 <w:bCs/>
               </w:rPr>
-              <w:t xml:space="preserve">Exit </w:t>
-            </w:r>
-            <w:proofErr w:type="spellStart"/>
-            <w:r>
-              <w:rPr>
-                <w:b/>
-                <w:bCs/>
-              </w:rPr>
-              <w:t>condition</w:t>
-            </w:r>
-            <w:proofErr w:type="spellEnd"/>
-          </w:p>
-          <w:p>
-            <w:r>
-              <w:t xml:space="preserve">                       On </w:t>
-            </w:r>
-            <w:proofErr w:type="spellStart"/>
-            <w:r>
-              <w:t>failure</w:t>
-            </w:r>
-            <w:proofErr w:type="spellEnd"/>
+              <w:t>Exit condition</w:t>
+            </w:r>
+          </w:p>
+          <w:p>
+            <w:r>
+              <w:t xml:space="preserve">                       On failure</w:t>
+            </w:r>
           </w:p>
         </w:tc>
         <w:tc>
@@ -676,17 +634,8 @@
                 <w:b/>
                 <w:bCs/>
               </w:rPr>
-              <w:t xml:space="preserve">Rilevanza/User </w:t>
-            </w:r>
-            <w:proofErr w:type="spellStart"/>
-            <w:r>
-              <w:rPr>
-                <w:b/>
-                <w:bCs/>
-              </w:rPr>
-              <w:t>Priority</w:t>
-            </w:r>
-            <w:proofErr w:type="spellEnd"/>
+              <w:t>Rilevanza/User Priority</w:t>
+            </w:r>
           </w:p>
         </w:tc>
         <w:tc>
@@ -792,23 +741,13 @@
                 <w:bCs/>
               </w:rPr>
             </w:pPr>
-            <w:proofErr w:type="spellStart"/>
             <w:r>
               <w:rPr>
                 <w:rFonts w:eastAsia="Calibri"/>
                 <w:b/>
                 <w:bCs/>
               </w:rPr>
-              <w:t>Generalization</w:t>
-            </w:r>
-            <w:proofErr w:type="spellEnd"/>
-            <w:r>
-              <w:rPr>
-                <w:rFonts w:eastAsia="Calibri"/>
-                <w:b/>
-                <w:bCs/>
-              </w:rPr>
-              <w:t xml:space="preserve"> of</w:t>
+              <w:t>Generalization of</w:t>
             </w:r>
           </w:p>
         </w:tc>
@@ -921,20 +860,24 @@
           <w:p>
             <w:pPr>
               <w:ind w:left="34"/>
+              <w:rPr>
+                <w:u w:val="single"/>
+              </w:rPr>
             </w:pPr>
             <w:r>
               <w:t xml:space="preserve">Il sistema individua l’utente dal suo codice fiscale e controlla se ha una prenotazione quel giorno, in caso sia così lo aggiunge alla coda di presenza </w:t>
             </w:r>
             <w:r>
-              <w:t xml:space="preserve">e gli comunica che </w:t>
-            </w:r>
-            <w:proofErr w:type="spellStart"/>
-            <w:r>
-              <w:t>verra</w:t>
-            </w:r>
-            <w:proofErr w:type="spellEnd"/>
-            <w:r>
-              <w:t xml:space="preserve"> segnalato a display il suo turno</w:t>
+              <w:t>e gli</w:t>
+            </w:r>
+            <w:r>
+              <w:t>elo</w:t>
+            </w:r>
+            <w:r>
+              <w:t xml:space="preserve"> comunica </w:t>
+            </w:r>
+            <w:r>
+              <w:t>tramite display</w:t>
             </w:r>
           </w:p>
         </w:tc>
@@ -992,13 +935,8 @@
               <w:t xml:space="preserve">I Scenario/Flusso di eventi Alternativo: </w:t>
             </w:r>
             <w:r>
-              <w:t>Misure anti-</w:t>
-            </w:r>
-            <w:proofErr w:type="spellStart"/>
-            <w:r>
-              <w:t>covid</w:t>
-            </w:r>
-            <w:proofErr w:type="spellEnd"/>
+              <w:t>Misure anti-covid</w:t>
+            </w:r>
           </w:p>
         </w:tc>
       </w:tr>
@@ -1052,13 +990,8 @@
           </w:tcPr>
           <w:p>
             <w:r>
-              <w:t xml:space="preserve">Il sistema, dopo aver individuato l’utente, controlla sia il giorno sia l’ora della prenotazione. Se essa è entro un intervallo di mezz’ora prima dell’ora corrente allora l’utente viene piazzato in coda, altrimenti viene mostrato un messaggio a video che invita l’utente a ritornare più tardi per rispettare le politiche di distanziamento sociale dovute al </w:t>
-            </w:r>
-            <w:proofErr w:type="spellStart"/>
-            <w:r>
-              <w:t>Covid</w:t>
-            </w:r>
-            <w:proofErr w:type="spellEnd"/>
+              <w:t>Il sistema, dopo aver individuato l’utente, controlla sia il giorno sia l’ora della prenotazione. Se essa è entro un intervallo di mezz’ora prima dell’ora corrente allora l’utente viene piazzato in coda, altrimenti viene mostrato un messaggio a video che invita l’utente a ritornare più tardi per rispettare le politiche di distanziamento sociale dovute al Covid</w:t>
+            </w:r>
           </w:p>
         </w:tc>
       </w:tr>
@@ -1070,21 +1003,12 @@
             <w:shd w:val="clear" w:color="auto" w:fill="002060"/>
           </w:tcPr>
           <w:p>
-            <w:proofErr w:type="gramStart"/>
-            <w:r>
-              <w:rPr>
-                <w:b/>
-                <w:bCs/>
-              </w:rPr>
-              <w:t>II</w:t>
-            </w:r>
-            <w:proofErr w:type="gramEnd"/>
-            <w:r>
-              <w:rPr>
-                <w:b/>
-                <w:bCs/>
-              </w:rPr>
-              <w:t xml:space="preserve"> Scenario/Flusso di eventi Alternativo: </w:t>
+            <w:r>
+              <w:rPr>
+                <w:b/>
+                <w:bCs/>
+              </w:rPr>
+              <w:t xml:space="preserve">II Scenario/Flusso di eventi Alternativo: </w:t>
             </w:r>
             <w:r>
               <w:t>Prenotazione in un altro giorno</w:t>
@@ -1454,7 +1378,7 @@
     <w:lsdException w:name="Table Web 2" w:semiHidden="1" w:unhideWhenUsed="1"/>
     <w:lsdException w:name="Table Web 3" w:semiHidden="1" w:unhideWhenUsed="1"/>
     <w:lsdException w:name="Balloon Text" w:semiHidden="1" w:unhideWhenUsed="1"/>
-    <w:lsdException w:name="Table Grid" w:semiHidden="1" w:uiPriority="59" w:unhideWhenUsed="1"/>
+    <w:lsdException w:name="Table Grid" w:uiPriority="59"/>
     <w:lsdException w:name="Table Theme" w:semiHidden="1" w:unhideWhenUsed="1"/>
     <w:lsdException w:name="Placeholder Text" w:semiHidden="1"/>
     <w:lsdException w:name="No Spacing" w:uiPriority="1" w:qFormat="1"/>

</xml_diff>